<commit_message>
Polishing styles and documentation.
</commit_message>
<xml_diff>
--- a/Documentation.docx
+++ b/Documentation.docx
@@ -7,334 +7,1034 @@
         <w:pStyle w:val="Heading1"/>
       </w:pPr>
       <w:r>
-        <w:t>TELERIK      ACADEMY</w:t>
+        <w:t>TELERIK</w:t>
+      </w:r>
+      <w:r>
+        <w:t xml:space="preserve"> ACADEMY</w:t>
       </w:r>
     </w:p>
     <w:p/>
     <w:p>
-      <w:r>
-        <w:t>Course: JavaScript UI and DOM, Jun</w:t>
-      </w:r>
-      <w:r>
-        <w:t>, 2014</w:t>
+      <w:pPr>
+        <w:rPr>
+          <w:sz w:val="24"/>
+          <w:szCs w:val="24"/>
+        </w:rPr>
+      </w:pPr>
+      <w:r>
+        <w:rPr>
+          <w:sz w:val="24"/>
+          <w:szCs w:val="24"/>
+        </w:rPr>
+        <w:t>Course: JavaScript UI and DOM, Jun, 2014</w:t>
       </w:r>
     </w:p>
     <w:p/>
     <w:p>
       <w:pPr>
         <w:pStyle w:val="Heading2"/>
+        <w:rPr>
+          <w:rFonts w:asciiTheme="minorHAnsi" w:hAnsiTheme="minorHAnsi"/>
+          <w:sz w:val="32"/>
+          <w:szCs w:val="32"/>
+        </w:rPr>
       </w:pPr>
       <w:r>
+        <w:rPr>
+          <w:rFonts w:asciiTheme="minorHAnsi" w:hAnsiTheme="minorHAnsi"/>
+          <w:sz w:val="32"/>
+          <w:szCs w:val="32"/>
+        </w:rPr>
         <w:t>Team "BAMBI"</w:t>
       </w:r>
     </w:p>
     <w:p/>
     <w:p>
-      <w:r>
-        <w:t>(</w:t>
-      </w:r>
-      <w:r>
-        <w:t>Nickname</w:t>
-      </w:r>
-      <w:r>
+      <w:pPr>
+        <w:rPr>
+          <w:rStyle w:val="Hyperlink"/>
+          <w:sz w:val="28"/>
+          <w:szCs w:val="28"/>
+        </w:rPr>
+      </w:pPr>
+      <w:r>
+        <w:rPr>
+          <w:b/>
+          <w:sz w:val="28"/>
+          <w:szCs w:val="28"/>
+        </w:rPr>
+        <w:t>GitHub repository</w:t>
+      </w:r>
+      <w:r>
+        <w:rPr>
+          <w:sz w:val="28"/>
+          <w:szCs w:val="28"/>
+        </w:rPr>
         <w:t xml:space="preserve">: </w:t>
       </w:r>
       <w:r>
-        <w:t>"</w:t>
-      </w:r>
-      <w:proofErr w:type="spellStart"/>
-      <w:r>
-        <w:t>kristina.bankova</w:t>
-      </w:r>
-      <w:proofErr w:type="spellEnd"/>
-      <w:r>
-        <w:t xml:space="preserve">")  Kristina </w:t>
-      </w:r>
-      <w:proofErr w:type="spellStart"/>
-      <w:r>
-        <w:t>Velicova</w:t>
-      </w:r>
-      <w:proofErr w:type="spellEnd"/>
-      <w:r>
-        <w:t xml:space="preserve"> </w:t>
-      </w:r>
-      <w:r>
-        <w:t>–</w:t>
-      </w:r>
-      <w:r>
-        <w:t xml:space="preserve"> </w:t>
-      </w:r>
-      <w:proofErr w:type="spellStart"/>
-      <w:r>
-        <w:t>Bankova</w:t>
-      </w:r>
-      <w:proofErr w:type="spellEnd"/>
-      <w:r>
-        <w:t xml:space="preserve">, </w:t>
-      </w:r>
-      <w:r>
-        <w:t>Sofia</w:t>
-      </w:r>
-      <w:r>
-        <w:t>.</w:t>
+        <w:rPr>
+          <w:sz w:val="28"/>
+          <w:szCs w:val="28"/>
+        </w:rPr>
+        <w:fldChar w:fldCharType="begin"/>
+      </w:r>
+      <w:r>
+        <w:rPr>
+          <w:sz w:val="28"/>
+          <w:szCs w:val="28"/>
+        </w:rPr>
+        <w:instrText xml:space="preserve"> HYPERLINK "https://github.com/bankova/bambi" </w:instrText>
+      </w:r>
+      <w:r>
+        <w:rPr>
+          <w:sz w:val="28"/>
+          <w:szCs w:val="28"/>
+        </w:rPr>
+      </w:r>
+      <w:r>
+        <w:rPr>
+          <w:sz w:val="28"/>
+          <w:szCs w:val="28"/>
+        </w:rPr>
+        <w:fldChar w:fldCharType="separate"/>
+      </w:r>
+      <w:r>
+        <w:rPr>
+          <w:rStyle w:val="Hyperlink"/>
+          <w:sz w:val="28"/>
+          <w:szCs w:val="28"/>
+        </w:rPr>
+        <w:t>https://github.com/bankov</w:t>
+      </w:r>
+      <w:r>
+        <w:rPr>
+          <w:rStyle w:val="Hyperlink"/>
+          <w:sz w:val="28"/>
+          <w:szCs w:val="28"/>
+        </w:rPr>
+        <w:t>a</w:t>
+      </w:r>
+      <w:r>
+        <w:rPr>
+          <w:rStyle w:val="Hyperlink"/>
+          <w:sz w:val="28"/>
+          <w:szCs w:val="28"/>
+        </w:rPr>
+        <w:t>/bambi</w:t>
       </w:r>
     </w:p>
     <w:p>
-      <w:r>
-        <w:t xml:space="preserve"> (</w:t>
-      </w:r>
-      <w:r>
-        <w:t>Nickname</w:t>
-      </w:r>
-      <w:r>
-        <w:t>: "</w:t>
-      </w:r>
-      <w:proofErr w:type="spellStart"/>
-      <w:r>
-        <w:t>rossi.bundeva</w:t>
-      </w:r>
-      <w:proofErr w:type="spellEnd"/>
-      <w:r>
-        <w:t xml:space="preserve">")  </w:t>
-      </w:r>
-      <w:proofErr w:type="spellStart"/>
-      <w:r>
-        <w:t>Rositsa</w:t>
-      </w:r>
-      <w:proofErr w:type="spellEnd"/>
-      <w:r>
-        <w:t xml:space="preserve"> </w:t>
-      </w:r>
-      <w:proofErr w:type="spellStart"/>
-      <w:r>
-        <w:t>Bundeva</w:t>
-      </w:r>
-      <w:proofErr w:type="spellEnd"/>
-      <w:r>
-        <w:t xml:space="preserve">, </w:t>
-      </w:r>
-      <w:proofErr w:type="spellStart"/>
-      <w:r>
-        <w:t>Bourgass</w:t>
-      </w:r>
-      <w:proofErr w:type="spellEnd"/>
-      <w:r>
-        <w:t>.</w:t>
+      <w:pPr>
+        <w:rPr>
+          <w:sz w:val="28"/>
+          <w:szCs w:val="28"/>
+        </w:rPr>
+      </w:pPr>
+      <w:r>
+        <w:rPr>
+          <w:sz w:val="28"/>
+          <w:szCs w:val="28"/>
+        </w:rPr>
+        <w:fldChar w:fldCharType="end"/>
       </w:r>
     </w:p>
     <w:p>
-      <w:r>
-        <w:t xml:space="preserve"> </w:t>
-      </w:r>
-      <w:r>
-        <w:t>(</w:t>
-      </w:r>
-      <w:r>
-        <w:t>Nickname</w:t>
-      </w:r>
-      <w:r>
-        <w:t>: "</w:t>
-      </w:r>
-      <w:proofErr w:type="spellStart"/>
-      <w:r>
-        <w:t>ZliaShnur</w:t>
-      </w:r>
-      <w:proofErr w:type="spellEnd"/>
-      <w:r>
-        <w:t xml:space="preserve">")  Boris </w:t>
-      </w:r>
-      <w:proofErr w:type="spellStart"/>
-      <w:r>
-        <w:t>Bonev</w:t>
-      </w:r>
-      <w:proofErr w:type="spellEnd"/>
-      <w:r>
-        <w:t xml:space="preserve">, </w:t>
-      </w:r>
-      <w:r>
-        <w:t>Sofia</w:t>
-      </w:r>
-      <w:r>
-        <w:t>.</w:t>
+      <w:pPr>
+        <w:rPr>
+          <w:b/>
+          <w:sz w:val="28"/>
+          <w:szCs w:val="28"/>
+        </w:rPr>
+      </w:pPr>
+      <w:r>
+        <w:rPr>
+          <w:b/>
+          <w:sz w:val="28"/>
+          <w:szCs w:val="28"/>
+        </w:rPr>
+        <w:t>Team members:</w:t>
       </w:r>
     </w:p>
     <w:p>
-      <w:r>
-        <w:t>(</w:t>
-      </w:r>
-      <w:r>
-        <w:t>Nickname</w:t>
-      </w:r>
-      <w:r>
-        <w:t>: "</w:t>
+      <w:pPr>
+        <w:rPr>
+          <w:sz w:val="24"/>
+          <w:szCs w:val="24"/>
+        </w:rPr>
+      </w:pPr>
+      <w:r>
+        <w:rPr>
+          <w:sz w:val="24"/>
+          <w:szCs w:val="24"/>
+        </w:rPr>
+        <w:t>(Nickname: "</w:t>
       </w:r>
       <w:proofErr w:type="spellStart"/>
       <w:r>
-        <w:t>miroslav.avramov</w:t>
+        <w:rPr>
+          <w:sz w:val="24"/>
+          <w:szCs w:val="24"/>
+        </w:rPr>
+        <w:t>ZliaShnur</w:t>
       </w:r>
       <w:proofErr w:type="spellEnd"/>
       <w:r>
-        <w:t>")  Miroslav Avramov</w:t>
-      </w:r>
-      <w:r>
-        <w:t>, Sofia</w:t>
-      </w:r>
-      <w:r>
-        <w:t>.</w:t>
+        <w:rPr>
+          <w:sz w:val="24"/>
+          <w:szCs w:val="24"/>
+        </w:rPr>
+        <w:t xml:space="preserve">")  Boris </w:t>
+      </w:r>
+      <w:proofErr w:type="spellStart"/>
+      <w:r>
+        <w:rPr>
+          <w:sz w:val="24"/>
+          <w:szCs w:val="24"/>
+        </w:rPr>
+        <w:t>Bonev</w:t>
+      </w:r>
+      <w:proofErr w:type="spellEnd"/>
+      <w:r>
+        <w:rPr>
+          <w:sz w:val="24"/>
+          <w:szCs w:val="24"/>
+        </w:rPr>
+        <w:t>, Sofia.</w:t>
       </w:r>
     </w:p>
     <w:p>
-      <w:r>
-        <w:t xml:space="preserve"> </w:t>
-      </w:r>
-      <w:r>
+      <w:pPr>
+        <w:rPr>
+          <w:sz w:val="24"/>
+          <w:szCs w:val="24"/>
+        </w:rPr>
+      </w:pPr>
+      <w:r>
+        <w:rPr>
+          <w:sz w:val="24"/>
+          <w:szCs w:val="24"/>
+        </w:rPr>
         <w:t>(</w:t>
       </w:r>
       <w:r>
-        <w:t>Nickname</w:t>
-      </w:r>
-      <w:r>
-        <w:t>: "</w:t>
+        <w:rPr>
+          <w:sz w:val="24"/>
+          <w:szCs w:val="24"/>
+        </w:rPr>
+        <w:t xml:space="preserve">Nickname: </w:t>
+      </w:r>
+      <w:r>
+        <w:rPr>
+          <w:sz w:val="24"/>
+          <w:szCs w:val="24"/>
+        </w:rPr>
+        <w:t>"</w:t>
       </w:r>
       <w:proofErr w:type="spellStart"/>
       <w:r>
-        <w:t>evgenitoc</w:t>
-      </w:r>
-      <w:r>
-        <w:t>hev</w:t>
+        <w:rPr>
+          <w:sz w:val="24"/>
+          <w:szCs w:val="24"/>
+        </w:rPr>
+        <w:t>kristina.bankova</w:t>
       </w:r>
       <w:proofErr w:type="spellEnd"/>
       <w:r>
-        <w:t xml:space="preserve">")  </w:t>
+        <w:rPr>
+          <w:sz w:val="24"/>
+          <w:szCs w:val="24"/>
+        </w:rPr>
+        <w:t xml:space="preserve">")  Kristina </w:t>
       </w:r>
       <w:proofErr w:type="spellStart"/>
       <w:r>
-        <w:t>Evgeni</w:t>
+        <w:rPr>
+          <w:sz w:val="24"/>
+          <w:szCs w:val="24"/>
+        </w:rPr>
+        <w:t>Bankova</w:t>
       </w:r>
       <w:proofErr w:type="spellEnd"/>
       <w:r>
-        <w:t xml:space="preserve"> </w:t>
-      </w:r>
-      <w:proofErr w:type="spellStart"/>
-      <w:r>
-        <w:t>Tochev</w:t>
-      </w:r>
-      <w:proofErr w:type="spellEnd"/>
-      <w:r>
+        <w:rPr>
+          <w:sz w:val="24"/>
+          <w:szCs w:val="24"/>
+        </w:rPr>
         <w:t xml:space="preserve">, </w:t>
       </w:r>
-      <w:proofErr w:type="spellStart"/>
-      <w:r>
-        <w:t>Bobov</w:t>
-      </w:r>
-      <w:proofErr w:type="spellEnd"/>
-      <w:r>
-        <w:t xml:space="preserve"> Dol</w:t>
-      </w:r>
-      <w:r>
+      <w:r>
+        <w:rPr>
+          <w:sz w:val="24"/>
+          <w:szCs w:val="24"/>
+        </w:rPr>
+        <w:t>Sofia</w:t>
+      </w:r>
+      <w:r>
+        <w:rPr>
+          <w:sz w:val="24"/>
+          <w:szCs w:val="24"/>
+        </w:rPr>
         <w:t>.</w:t>
       </w:r>
     </w:p>
     <w:p>
-      <w:r>
+      <w:pPr>
+        <w:rPr>
+          <w:sz w:val="24"/>
+          <w:szCs w:val="24"/>
+        </w:rPr>
+      </w:pPr>
+      <w:r>
+        <w:rPr>
+          <w:sz w:val="24"/>
+          <w:szCs w:val="24"/>
+        </w:rPr>
+        <w:t>(</w:t>
+      </w:r>
+      <w:r>
+        <w:rPr>
+          <w:sz w:val="24"/>
+          <w:szCs w:val="24"/>
+        </w:rPr>
+        <w:t>Nickname</w:t>
+      </w:r>
+      <w:r>
+        <w:rPr>
+          <w:sz w:val="24"/>
+          <w:szCs w:val="24"/>
+        </w:rPr>
+        <w:t>: "</w:t>
+      </w:r>
+      <w:proofErr w:type="spellStart"/>
+      <w:r>
+        <w:rPr>
+          <w:sz w:val="24"/>
+          <w:szCs w:val="24"/>
+        </w:rPr>
+        <w:t>rossi.bundeva</w:t>
+      </w:r>
+      <w:proofErr w:type="spellEnd"/>
+      <w:r>
+        <w:rPr>
+          <w:sz w:val="24"/>
+          <w:szCs w:val="24"/>
+        </w:rPr>
+        <w:t xml:space="preserve">")  </w:t>
+      </w:r>
+      <w:proofErr w:type="spellStart"/>
+      <w:r>
+        <w:rPr>
+          <w:sz w:val="24"/>
+          <w:szCs w:val="24"/>
+        </w:rPr>
+        <w:t>Rositsa</w:t>
+      </w:r>
+      <w:proofErr w:type="spellEnd"/>
+      <w:r>
+        <w:rPr>
+          <w:sz w:val="24"/>
+          <w:szCs w:val="24"/>
+        </w:rPr>
         <w:t xml:space="preserve"> </w:t>
       </w:r>
-      <w:r>
+      <w:proofErr w:type="spellStart"/>
+      <w:r>
+        <w:rPr>
+          <w:sz w:val="24"/>
+          <w:szCs w:val="24"/>
+        </w:rPr>
+        <w:t>Bundeva</w:t>
+      </w:r>
+      <w:proofErr w:type="spellEnd"/>
+      <w:r>
+        <w:rPr>
+          <w:sz w:val="24"/>
+          <w:szCs w:val="24"/>
+        </w:rPr>
+        <w:t xml:space="preserve">, </w:t>
+      </w:r>
+      <w:proofErr w:type="spellStart"/>
+      <w:r>
+        <w:rPr>
+          <w:sz w:val="24"/>
+          <w:szCs w:val="24"/>
+        </w:rPr>
+        <w:t>Bourgas</w:t>
+      </w:r>
+      <w:proofErr w:type="spellEnd"/>
+      <w:r>
+        <w:rPr>
+          <w:sz w:val="24"/>
+          <w:szCs w:val="24"/>
+        </w:rPr>
+        <w:t>.</w:t>
+      </w:r>
+    </w:p>
+    <w:p>
+      <w:pPr>
+        <w:rPr>
+          <w:sz w:val="24"/>
+          <w:szCs w:val="24"/>
+        </w:rPr>
+      </w:pPr>
+      <w:r>
+        <w:rPr>
+          <w:sz w:val="24"/>
+          <w:szCs w:val="24"/>
+        </w:rPr>
+        <w:t xml:space="preserve"> </w:t>
+      </w:r>
+      <w:r>
+        <w:rPr>
+          <w:sz w:val="24"/>
+          <w:szCs w:val="24"/>
+        </w:rPr>
         <w:t>(</w:t>
       </w:r>
       <w:r>
+        <w:rPr>
+          <w:sz w:val="24"/>
+          <w:szCs w:val="24"/>
+        </w:rPr>
         <w:t>Nickname</w:t>
       </w:r>
       <w:r>
-        <w:t xml:space="preserve">: "aliv59")  </w:t>
+        <w:rPr>
+          <w:sz w:val="24"/>
+          <w:szCs w:val="24"/>
+        </w:rPr>
+        <w:t>: "</w:t>
       </w:r>
       <w:proofErr w:type="spellStart"/>
       <w:r>
+        <w:rPr>
+          <w:sz w:val="24"/>
+          <w:szCs w:val="24"/>
+        </w:rPr>
+        <w:t>miroslav.avramov</w:t>
+      </w:r>
+      <w:proofErr w:type="spellEnd"/>
+      <w:r>
+        <w:rPr>
+          <w:sz w:val="24"/>
+          <w:szCs w:val="24"/>
+        </w:rPr>
+        <w:t xml:space="preserve">")  </w:t>
+      </w:r>
+      <w:proofErr w:type="spellStart"/>
+      <w:r>
+        <w:rPr>
+          <w:sz w:val="24"/>
+          <w:szCs w:val="24"/>
+        </w:rPr>
+        <w:t>Miroslav</w:t>
+      </w:r>
+      <w:proofErr w:type="spellEnd"/>
+      <w:r>
+        <w:rPr>
+          <w:sz w:val="24"/>
+          <w:szCs w:val="24"/>
+        </w:rPr>
+        <w:t xml:space="preserve"> </w:t>
+      </w:r>
+      <w:proofErr w:type="spellStart"/>
+      <w:r>
+        <w:rPr>
+          <w:sz w:val="24"/>
+          <w:szCs w:val="24"/>
+        </w:rPr>
+        <w:t>Avramov</w:t>
+      </w:r>
+      <w:proofErr w:type="spellEnd"/>
+      <w:r>
+        <w:rPr>
+          <w:sz w:val="24"/>
+          <w:szCs w:val="24"/>
+        </w:rPr>
+        <w:t>, Sofia</w:t>
+      </w:r>
+      <w:r>
+        <w:rPr>
+          <w:sz w:val="24"/>
+          <w:szCs w:val="24"/>
+        </w:rPr>
+        <w:t>.</w:t>
+      </w:r>
+    </w:p>
+    <w:p>
+      <w:pPr>
+        <w:rPr>
+          <w:sz w:val="24"/>
+          <w:szCs w:val="24"/>
+        </w:rPr>
+      </w:pPr>
+      <w:r>
+        <w:rPr>
+          <w:sz w:val="24"/>
+          <w:szCs w:val="24"/>
+        </w:rPr>
+        <w:t xml:space="preserve">(Nickname: "aliv59")  </w:t>
+      </w:r>
+      <w:proofErr w:type="spellStart"/>
+      <w:r>
+        <w:rPr>
+          <w:sz w:val="24"/>
+          <w:szCs w:val="24"/>
+        </w:rPr>
         <w:t>Valeri</w:t>
       </w:r>
       <w:proofErr w:type="spellEnd"/>
       <w:r>
+        <w:rPr>
+          <w:sz w:val="24"/>
+          <w:szCs w:val="24"/>
+        </w:rPr>
         <w:t xml:space="preserve"> </w:t>
       </w:r>
       <w:proofErr w:type="spellStart"/>
       <w:r>
-        <w:t>Atanasov</w:t>
+        <w:rPr>
+          <w:sz w:val="24"/>
+          <w:szCs w:val="24"/>
+        </w:rPr>
+        <w:t>Dakov</w:t>
       </w:r>
       <w:proofErr w:type="spellEnd"/>
       <w:r>
+        <w:rPr>
+          <w:sz w:val="24"/>
+          <w:szCs w:val="24"/>
+        </w:rPr>
+        <w:t>, Sofia.</w:t>
+      </w:r>
+    </w:p>
+    <w:p>
+      <w:pPr>
+        <w:rPr>
+          <w:sz w:val="24"/>
+          <w:szCs w:val="24"/>
+        </w:rPr>
+      </w:pPr>
+      <w:r>
+        <w:rPr>
+          <w:sz w:val="24"/>
+          <w:szCs w:val="24"/>
+        </w:rPr>
+        <w:t>(</w:t>
+      </w:r>
+      <w:r>
+        <w:rPr>
+          <w:sz w:val="24"/>
+          <w:szCs w:val="24"/>
+        </w:rPr>
+        <w:t>Nickname</w:t>
+      </w:r>
+      <w:r>
+        <w:rPr>
+          <w:sz w:val="24"/>
+          <w:szCs w:val="24"/>
+        </w:rPr>
+        <w:t>: "</w:t>
+      </w:r>
+      <w:proofErr w:type="spellStart"/>
+      <w:r>
+        <w:rPr>
+          <w:sz w:val="24"/>
+          <w:szCs w:val="24"/>
+        </w:rPr>
+        <w:t>evgenitoc</w:t>
+      </w:r>
+      <w:r>
+        <w:rPr>
+          <w:sz w:val="24"/>
+          <w:szCs w:val="24"/>
+        </w:rPr>
+        <w:t>hev</w:t>
+      </w:r>
+      <w:proofErr w:type="spellEnd"/>
+      <w:r>
+        <w:rPr>
+          <w:sz w:val="24"/>
+          <w:szCs w:val="24"/>
+        </w:rPr>
+        <w:t xml:space="preserve">")  </w:t>
+      </w:r>
+      <w:proofErr w:type="spellStart"/>
+      <w:r>
+        <w:rPr>
+          <w:sz w:val="24"/>
+          <w:szCs w:val="24"/>
+        </w:rPr>
+        <w:t>Evgeni</w:t>
+      </w:r>
+      <w:proofErr w:type="spellEnd"/>
+      <w:r>
+        <w:rPr>
+          <w:sz w:val="24"/>
+          <w:szCs w:val="24"/>
+        </w:rPr>
         <w:t xml:space="preserve"> </w:t>
       </w:r>
       <w:proofErr w:type="spellStart"/>
       <w:r>
-        <w:t>Dakov</w:t>
+        <w:rPr>
+          <w:sz w:val="24"/>
+          <w:szCs w:val="24"/>
+        </w:rPr>
+        <w:t>Tochev</w:t>
       </w:r>
       <w:proofErr w:type="spellEnd"/>
       <w:r>
+        <w:rPr>
+          <w:sz w:val="24"/>
+          <w:szCs w:val="24"/>
+        </w:rPr>
         <w:t xml:space="preserve">, </w:t>
       </w:r>
-      <w:r>
-        <w:t>Sofia</w:t>
+      <w:proofErr w:type="spellStart"/>
+      <w:r>
+        <w:rPr>
+          <w:sz w:val="24"/>
+          <w:szCs w:val="24"/>
+        </w:rPr>
+        <w:t>Bobov</w:t>
+      </w:r>
+      <w:proofErr w:type="spellEnd"/>
+      <w:r>
+        <w:rPr>
+          <w:sz w:val="24"/>
+          <w:szCs w:val="24"/>
+        </w:rPr>
+        <w:t xml:space="preserve"> Dol</w:t>
+      </w:r>
+      <w:r>
+        <w:rPr>
+          <w:sz w:val="24"/>
+          <w:szCs w:val="24"/>
+        </w:rPr>
+        <w:t>.</w:t>
+      </w:r>
+    </w:p>
+    <w:p>
+      <w:pPr>
+        <w:rPr>
+          <w:sz w:val="24"/>
+          <w:szCs w:val="24"/>
+        </w:rPr>
+      </w:pPr>
+    </w:p>
+    <w:p>
+      <w:pPr>
+        <w:rPr>
+          <w:sz w:val="24"/>
+          <w:szCs w:val="24"/>
+        </w:rPr>
+      </w:pPr>
+      <w:r>
+        <w:rPr>
+          <w:sz w:val="24"/>
+          <w:szCs w:val="24"/>
+        </w:rPr>
+        <w:t xml:space="preserve">We implemented </w:t>
+      </w:r>
+      <w:r>
+        <w:rPr>
+          <w:sz w:val="24"/>
+          <w:szCs w:val="24"/>
+        </w:rPr>
+        <w:t xml:space="preserve">a Brick </w:t>
+      </w:r>
+      <w:r>
+        <w:rPr>
+          <w:sz w:val="24"/>
+          <w:szCs w:val="24"/>
+        </w:rPr>
+        <w:t>game. For description, please see below:</w:t>
+      </w:r>
+    </w:p>
+    <w:p>
+      <w:pPr>
+        <w:rPr>
+          <w:sz w:val="24"/>
+          <w:szCs w:val="24"/>
+        </w:rPr>
+      </w:pPr>
+      <w:r>
+        <w:rPr>
+          <w:sz w:val="24"/>
+          <w:szCs w:val="24"/>
+        </w:rPr>
+        <w:t xml:space="preserve">We used SVG, </w:t>
+      </w:r>
+      <w:r>
+        <w:rPr>
+          <w:sz w:val="24"/>
+          <w:szCs w:val="24"/>
+        </w:rPr>
+        <w:t xml:space="preserve">HTML5 </w:t>
+      </w:r>
+      <w:r>
+        <w:rPr>
+          <w:sz w:val="24"/>
+          <w:szCs w:val="24"/>
+        </w:rPr>
+        <w:t xml:space="preserve">Canvas, </w:t>
+      </w:r>
+      <w:r>
+        <w:rPr>
+          <w:sz w:val="24"/>
+          <w:szCs w:val="24"/>
+        </w:rPr>
+        <w:t>HTML5</w:t>
+      </w:r>
+      <w:r>
+        <w:rPr>
+          <w:sz w:val="24"/>
+          <w:szCs w:val="24"/>
+        </w:rPr>
+        <w:t xml:space="preserve"> </w:t>
+      </w:r>
+      <w:r>
+        <w:rPr>
+          <w:sz w:val="24"/>
+          <w:szCs w:val="24"/>
+        </w:rPr>
+        <w:t>Canvas Animation, jQuery, DOM Manipulation.</w:t>
+      </w:r>
+    </w:p>
+    <w:p>
+      <w:pPr>
+        <w:rPr>
+          <w:sz w:val="24"/>
+          <w:szCs w:val="24"/>
+        </w:rPr>
+      </w:pPr>
+    </w:p>
+    <w:p>
+      <w:pPr>
+        <w:spacing w:line="360" w:lineRule="auto"/>
+        <w:jc w:val="both"/>
+        <w:rPr>
+          <w:sz w:val="24"/>
+          <w:szCs w:val="24"/>
+        </w:rPr>
+      </w:pPr>
+      <w:r>
+        <w:rPr>
+          <w:sz w:val="24"/>
+          <w:szCs w:val="24"/>
+        </w:rPr>
+        <w:t xml:space="preserve">BRICKS game is something like </w:t>
+      </w:r>
+      <w:r>
+        <w:rPr>
+          <w:sz w:val="24"/>
+          <w:szCs w:val="24"/>
+        </w:rPr>
+        <w:t>Ping-Pong</w:t>
+      </w:r>
+      <w:r>
+        <w:rPr>
+          <w:sz w:val="24"/>
+          <w:szCs w:val="24"/>
+        </w:rPr>
+        <w:t xml:space="preserve">. </w:t>
+      </w:r>
+      <w:r>
+        <w:rPr>
+          <w:sz w:val="24"/>
+          <w:szCs w:val="24"/>
+        </w:rPr>
+        <w:t xml:space="preserve">The </w:t>
+      </w:r>
+      <w:r>
+        <w:rPr>
+          <w:sz w:val="24"/>
+          <w:szCs w:val="24"/>
+        </w:rPr>
+        <w:t>reflective board (PAD) in the lower part</w:t>
+      </w:r>
+      <w:r>
+        <w:rPr>
+          <w:sz w:val="24"/>
+          <w:szCs w:val="24"/>
+        </w:rPr>
+        <w:t xml:space="preserve"> of the screen meets the ball</w:t>
+      </w:r>
+      <w:r>
+        <w:rPr>
+          <w:sz w:val="24"/>
+          <w:szCs w:val="24"/>
+        </w:rPr>
+        <w:t xml:space="preserve"> that brakes bricks, stacked on top of the screen when you reach them. </w:t>
+      </w:r>
+    </w:p>
+    <w:p>
+      <w:pPr>
+        <w:spacing w:line="360" w:lineRule="auto"/>
+        <w:jc w:val="both"/>
+        <w:rPr>
+          <w:sz w:val="24"/>
+          <w:szCs w:val="24"/>
+        </w:rPr>
+      </w:pPr>
+      <w:r>
+        <w:rPr>
+          <w:sz w:val="24"/>
+          <w:szCs w:val="24"/>
+        </w:rPr>
+        <w:t xml:space="preserve">Upon hitting </w:t>
+      </w:r>
+      <w:r>
+        <w:rPr>
+          <w:sz w:val="24"/>
+          <w:szCs w:val="24"/>
+        </w:rPr>
+        <w:t xml:space="preserve">a </w:t>
+      </w:r>
+      <w:r>
+        <w:rPr>
+          <w:sz w:val="24"/>
+          <w:szCs w:val="24"/>
+        </w:rPr>
+        <w:t>brick from the stack</w:t>
+      </w:r>
+      <w:r>
+        <w:rPr>
+          <w:sz w:val="24"/>
+          <w:szCs w:val="24"/>
+        </w:rPr>
+        <w:t>, the achieved score is updated</w:t>
+      </w:r>
+      <w:r>
+        <w:rPr>
+          <w:sz w:val="24"/>
+          <w:szCs w:val="24"/>
+        </w:rPr>
+        <w:t>. Upon exhaustion of bricks available to the player</w:t>
+      </w:r>
+      <w:r>
+        <w:rPr>
+          <w:sz w:val="24"/>
+          <w:szCs w:val="24"/>
+        </w:rPr>
+        <w:t xml:space="preserve"> in the current level, he could start the next </w:t>
+      </w:r>
+      <w:r>
+        <w:rPr>
+          <w:sz w:val="24"/>
+          <w:szCs w:val="24"/>
+        </w:rPr>
+        <w:t>le</w:t>
+      </w:r>
+      <w:r>
+        <w:rPr>
+          <w:sz w:val="24"/>
+          <w:szCs w:val="24"/>
+        </w:rPr>
+        <w:t xml:space="preserve">vel. Upon release of the ball, the ball goes off the PAD, </w:t>
+      </w:r>
+      <w:r>
+        <w:rPr>
+          <w:sz w:val="24"/>
+          <w:szCs w:val="24"/>
+        </w:rPr>
+        <w:t xml:space="preserve">and the game ends. The aim of </w:t>
+      </w:r>
+      <w:r>
+        <w:rPr>
+          <w:sz w:val="24"/>
+          <w:szCs w:val="24"/>
+        </w:rPr>
+        <w:t>the game is to prevent the ball</w:t>
+      </w:r>
+      <w:r>
+        <w:rPr>
+          <w:sz w:val="24"/>
+          <w:szCs w:val="24"/>
+        </w:rPr>
+        <w:t xml:space="preserve"> fall</w:t>
+      </w:r>
+      <w:r>
+        <w:rPr>
+          <w:sz w:val="24"/>
+          <w:szCs w:val="24"/>
+        </w:rPr>
+        <w:t>ing</w:t>
+      </w:r>
+      <w:r>
+        <w:rPr>
+          <w:sz w:val="24"/>
+          <w:szCs w:val="24"/>
+        </w:rPr>
+        <w:t xml:space="preserve"> </w:t>
+      </w:r>
+      <w:r>
+        <w:rPr>
+          <w:sz w:val="24"/>
+          <w:szCs w:val="24"/>
+        </w:rPr>
+        <w:lastRenderedPageBreak/>
+        <w:t xml:space="preserve">on the ground and </w:t>
+      </w:r>
+      <w:r>
+        <w:rPr>
+          <w:sz w:val="24"/>
+          <w:szCs w:val="24"/>
+        </w:rPr>
+        <w:t xml:space="preserve">the goal is </w:t>
+      </w:r>
+      <w:r>
+        <w:rPr>
+          <w:sz w:val="24"/>
+          <w:szCs w:val="24"/>
+        </w:rPr>
+        <w:t>to break all bricks</w:t>
+      </w:r>
+      <w:r>
+        <w:rPr>
+          <w:sz w:val="24"/>
+          <w:szCs w:val="24"/>
+        </w:rPr>
+        <w:t xml:space="preserve">. Reflective board can be moved with keys "left arrow", "right arrow." In the next level the </w:t>
+      </w:r>
+      <w:r>
+        <w:rPr>
+          <w:sz w:val="24"/>
+          <w:szCs w:val="24"/>
+        </w:rPr>
+        <w:t>line</w:t>
+      </w:r>
+      <w:r>
+        <w:rPr>
+          <w:sz w:val="24"/>
+          <w:szCs w:val="24"/>
+        </w:rPr>
+        <w:t xml:space="preserve"> </w:t>
+      </w:r>
+      <w:r>
+        <w:rPr>
+          <w:sz w:val="24"/>
+          <w:szCs w:val="24"/>
+        </w:rPr>
+        <w:t>of bricks increases by one</w:t>
+      </w:r>
+      <w:r>
+        <w:rPr>
+          <w:sz w:val="24"/>
+          <w:szCs w:val="24"/>
+        </w:rPr>
+        <w:t>.</w:t>
+      </w:r>
+    </w:p>
+    <w:p>
+      <w:pPr>
+        <w:spacing w:line="360" w:lineRule="auto"/>
+        <w:jc w:val="both"/>
+        <w:rPr>
+          <w:sz w:val="24"/>
+          <w:szCs w:val="24"/>
+        </w:rPr>
+      </w:pPr>
+      <w:r>
+        <w:rPr>
+          <w:sz w:val="24"/>
+          <w:szCs w:val="24"/>
+        </w:rPr>
+        <w:t>If you press</w:t>
+      </w:r>
+      <w:r>
+        <w:rPr>
+          <w:sz w:val="24"/>
+          <w:szCs w:val="24"/>
+        </w:rPr>
+        <w:t xml:space="preserve"> </w:t>
+      </w:r>
+      <w:r>
+        <w:rPr>
+          <w:sz w:val="24"/>
+          <w:szCs w:val="24"/>
+        </w:rPr>
+        <w:t>“</w:t>
+      </w:r>
+      <w:r>
+        <w:rPr>
+          <w:sz w:val="24"/>
+          <w:szCs w:val="24"/>
+        </w:rPr>
+        <w:t>New Game”</w:t>
+      </w:r>
+      <w:r>
+        <w:rPr>
+          <w:sz w:val="24"/>
+          <w:szCs w:val="24"/>
+        </w:rPr>
+        <w:t xml:space="preserve"> button</w:t>
+      </w:r>
+      <w:r>
+        <w:rPr>
+          <w:sz w:val="24"/>
+          <w:szCs w:val="24"/>
+        </w:rPr>
+        <w:t>, the game is restarted.</w:t>
+      </w:r>
+    </w:p>
+    <w:p>
+      <w:pPr>
+        <w:spacing w:line="360" w:lineRule="auto"/>
+        <w:jc w:val="both"/>
+        <w:rPr>
+          <w:sz w:val="24"/>
+          <w:szCs w:val="24"/>
+        </w:rPr>
+      </w:pPr>
+      <w:r>
+        <w:rPr>
+          <w:sz w:val="24"/>
+          <w:szCs w:val="24"/>
+        </w:rPr>
+        <w:t>The game develops skills compliance, geometrical thinking and reflexes to react quickly to change</w:t>
+      </w:r>
+      <w:r>
+        <w:rPr>
+          <w:sz w:val="24"/>
+          <w:szCs w:val="24"/>
+        </w:rPr>
+        <w:t xml:space="preserve">s in the </w:t>
+      </w:r>
+      <w:r>
+        <w:rPr>
+          <w:sz w:val="24"/>
+          <w:szCs w:val="24"/>
+        </w:rPr>
+        <w:t>direction of the ball.</w:t>
       </w:r>
       <w:bookmarkStart w:id="0" w:name="_GoBack"/>
       <w:bookmarkEnd w:id="0"/>
-      <w:r>
-        <w:t>.</w:t>
-      </w:r>
     </w:p>
-    <w:p/>
-    <w:p/>
-    <w:p/>
     <w:p>
-      <w:r>
-        <w:t xml:space="preserve">BRICKS game is something like </w:t>
-      </w:r>
-      <w:proofErr w:type="spellStart"/>
-      <w:r>
-        <w:t>ping-pong</w:t>
-      </w:r>
-      <w:proofErr w:type="spellEnd"/>
-      <w:r>
-        <w:t xml:space="preserve">. In it a reflective board (PAD) in the lower part of the screen meets the </w:t>
-      </w:r>
-      <w:proofErr w:type="gramStart"/>
-      <w:r>
-        <w:t>ball, that</w:t>
-      </w:r>
-      <w:proofErr w:type="gramEnd"/>
-      <w:r>
-        <w:t xml:space="preserve"> brakes bricks, stacked on top of the screen when you reach them.</w:t>
-      </w:r>
-      <w:r>
-        <w:t xml:space="preserve"> </w:t>
-      </w:r>
-      <w:r>
-        <w:t>The game develops skills compliance, geometrical thinking and reflexes to react quickly to change direction of the ball.</w:t>
-      </w:r>
-      <w:r>
-        <w:t xml:space="preserve"> </w:t>
-      </w:r>
-      <w:r>
-        <w:t>Upon hitting brick from the stack increases the achieved result. Upon exhaustion of bricks available to the player to start at the upper level.</w:t>
-      </w:r>
-      <w:r>
-        <w:t xml:space="preserve"> </w:t>
-      </w:r>
-      <w:r>
-        <w:t>Upon release of the ball - The ball goes off the PAD-and the game ends. The aim of the game is to prevent the ball passing along it, and to continue coverage until all bricks.</w:t>
-      </w:r>
-      <w:r>
-        <w:t xml:space="preserve"> </w:t>
-      </w:r>
-      <w:r>
-        <w:t>Reflective board can be moved with keys "left arrow", "right arrow." In the next level the number of bricks increases by one line.</w:t>
-      </w:r>
-    </w:p>
-    <w:p/>
-    <w:p/>
-    <w:p/>
-    <w:p>
-      <w:r>
-        <w:t>Nice fun with BRICKS!</w:t>
+      <w:pPr>
+        <w:spacing w:line="360" w:lineRule="auto"/>
+        <w:jc w:val="both"/>
+        <w:rPr>
+          <w:sz w:val="24"/>
+          <w:szCs w:val="24"/>
+        </w:rPr>
+      </w:pPr>
+      <w:r>
+        <w:rPr>
+          <w:sz w:val="24"/>
+          <w:szCs w:val="24"/>
+        </w:rPr>
+        <w:t>Have</w:t>
+      </w:r>
+      <w:r>
+        <w:rPr>
+          <w:sz w:val="24"/>
+          <w:szCs w:val="24"/>
+        </w:rPr>
+        <w:t xml:space="preserve"> fun with BRICKS!</w:t>
       </w:r>
     </w:p>
     <w:sectPr>
@@ -1371,6 +2071,29 @@
       <w:outlineLvl w:val="9"/>
     </w:pPr>
   </w:style>
+  <w:style w:type="character" w:styleId="Hyperlink">
+    <w:name w:val="Hyperlink"/>
+    <w:basedOn w:val="DefaultParagraphFont"/>
+    <w:uiPriority w:val="99"/>
+    <w:unhideWhenUsed/>
+    <w:rsid w:val="007E5291"/>
+    <w:rPr>
+      <w:color w:val="0563C1" w:themeColor="hyperlink"/>
+      <w:u w:val="single"/>
+    </w:rPr>
+  </w:style>
+  <w:style w:type="character" w:styleId="FollowedHyperlink">
+    <w:name w:val="FollowedHyperlink"/>
+    <w:basedOn w:val="DefaultParagraphFont"/>
+    <w:uiPriority w:val="99"/>
+    <w:semiHidden/>
+    <w:unhideWhenUsed/>
+    <w:rsid w:val="007E5291"/>
+    <w:rPr>
+      <w:color w:val="954F72" w:themeColor="followedHyperlink"/>
+      <w:u w:val="single"/>
+    </w:rPr>
+  </w:style>
 </w:styles>
 </file>
 
@@ -1640,7 +2363,7 @@
 </file>
 
 <file path=customXml/itemProps1.xml><?xml version="1.0" encoding="utf-8"?>
-<ds:datastoreItem xmlns:ds="http://schemas.openxmlformats.org/officeDocument/2006/customXml" ds:itemID="{979CBF6F-C37A-4521-8A92-8F384DD8A5F4}">
+<ds:datastoreItem xmlns:ds="http://schemas.openxmlformats.org/officeDocument/2006/customXml" ds:itemID="{935850A4-3727-437F-A567-C7B69B526047}">
   <ds:schemaRefs>
     <ds:schemaRef ds:uri="http://schemas.openxmlformats.org/officeDocument/2006/bibliography"/>
   </ds:schemaRefs>

</xml_diff>